<commit_message>
Revert "thuytrinh them file"
This reverts commit 7e3048449436af169579c3238da7c0eb228d1759.
</commit_message>
<xml_diff>
--- a/45K212_04_Product _Backlog_v1.2.docx
+++ b/45K212_04_Product _Backlog_v1.2.docx
@@ -210,16 +210,7 @@
           <w:sz w:val="26"/>
           <w:szCs w:val="26"/>
         </w:rPr>
-        <w:t>Date: 07</w:t>
-      </w:r>
-      <w:r>
-        <w:rPr>
-          <w:rFonts w:ascii="Times New Roman" w:eastAsia="Times New Roman" w:hAnsi="Times New Roman" w:cs="Times New Roman"/>
-          <w:color w:val="000000"/>
-          <w:sz w:val="26"/>
-          <w:szCs w:val="26"/>
-        </w:rPr>
-        <w:t>/03</w:t>
+        <w:t>Date: 07/03</w:t>
       </w:r>
       <w:r>
         <w:rPr>
@@ -2303,16 +2294,7 @@
                 <w:sz w:val="26"/>
                 <w:szCs w:val="26"/>
               </w:rPr>
-              <w:t>07</w:t>
-            </w:r>
-            <w:r>
-              <w:rPr>
-                <w:rFonts w:ascii="Times New Roman" w:eastAsia="Times New Roman" w:hAnsi="Times New Roman" w:cs="Times New Roman"/>
-                <w:color w:val="000000"/>
-                <w:sz w:val="26"/>
-                <w:szCs w:val="26"/>
-              </w:rPr>
-              <w:t>/03</w:t>
+              <w:t>07/03</w:t>
             </w:r>
             <w:r>
               <w:rPr>
@@ -3280,6 +3262,14 @@
                 <w:szCs w:val="24"/>
               </w:rPr>
             </w:pPr>
+            <w:r>
+              <w:rPr>
+                <w:rFonts w:ascii="Times New Roman" w:eastAsia="Times New Roman" w:hAnsi="Times New Roman" w:cs="Times New Roman"/>
+                <w:sz w:val="24"/>
+                <w:szCs w:val="24"/>
+              </w:rPr>
+              <w:t>1.2</w:t>
+            </w:r>
           </w:p>
         </w:tc>
         <w:tc>
@@ -3306,10 +3296,114 @@
               <w:spacing w:after="0" w:line="240" w:lineRule="auto"/>
               <w:rPr>
                 <w:rFonts w:ascii="Times New Roman" w:eastAsia="Times New Roman" w:hAnsi="Times New Roman" w:cs="Times New Roman"/>
+                <w:sz w:val="26"/>
+                <w:szCs w:val="26"/>
+              </w:rPr>
+            </w:pPr>
+            <w:r>
+              <w:rPr>
+                <w:rFonts w:ascii="Times New Roman" w:eastAsia="Times New Roman" w:hAnsi="Times New Roman" w:cs="Times New Roman"/>
+                <w:color w:val="000000"/>
+                <w:sz w:val="26"/>
+                <w:szCs w:val="26"/>
+              </w:rPr>
+              <w:t>Nguyễn Văn Hoàng Vương</w:t>
+            </w:r>
+          </w:p>
+          <w:p>
+            <w:pPr>
+              <w:spacing w:after="0" w:line="240" w:lineRule="auto"/>
+              <w:rPr>
+                <w:rFonts w:ascii="Times New Roman" w:eastAsia="Times New Roman" w:hAnsi="Times New Roman" w:cs="Times New Roman"/>
+                <w:sz w:val="26"/>
+                <w:szCs w:val="26"/>
+              </w:rPr>
+            </w:pPr>
+            <w:r>
+              <w:rPr>
+                <w:rFonts w:ascii="Times New Roman" w:eastAsia="Times New Roman" w:hAnsi="Times New Roman" w:cs="Times New Roman"/>
+                <w:color w:val="000000"/>
+                <w:sz w:val="26"/>
+                <w:szCs w:val="26"/>
+              </w:rPr>
+              <w:t>Nguyễn Quang Huy</w:t>
+            </w:r>
+          </w:p>
+          <w:p>
+            <w:pPr>
+              <w:spacing w:after="0" w:line="240" w:lineRule="auto"/>
+              <w:rPr>
+                <w:rFonts w:ascii="Times New Roman" w:eastAsia="Times New Roman" w:hAnsi="Times New Roman" w:cs="Times New Roman"/>
+                <w:sz w:val="26"/>
+                <w:szCs w:val="26"/>
+              </w:rPr>
+            </w:pPr>
+            <w:r>
+              <w:rPr>
+                <w:rFonts w:ascii="Times New Roman" w:eastAsia="Times New Roman" w:hAnsi="Times New Roman" w:cs="Times New Roman"/>
+                <w:color w:val="000000"/>
+                <w:sz w:val="26"/>
+                <w:szCs w:val="26"/>
+              </w:rPr>
+              <w:t>Võ Thị Tố Trinh</w:t>
+            </w:r>
+          </w:p>
+          <w:p>
+            <w:pPr>
+              <w:spacing w:after="0" w:line="240" w:lineRule="auto"/>
+              <w:rPr>
+                <w:rFonts w:ascii="Times New Roman" w:eastAsia="Times New Roman" w:hAnsi="Times New Roman" w:cs="Times New Roman"/>
+                <w:sz w:val="26"/>
+                <w:szCs w:val="26"/>
+              </w:rPr>
+            </w:pPr>
+            <w:r>
+              <w:rPr>
+                <w:rFonts w:ascii="Times New Roman" w:eastAsia="Times New Roman" w:hAnsi="Times New Roman" w:cs="Times New Roman"/>
+                <w:color w:val="000000"/>
+                <w:sz w:val="26"/>
+                <w:szCs w:val="26"/>
+              </w:rPr>
+              <w:t>Trần Hoài Việt</w:t>
+            </w:r>
+          </w:p>
+          <w:p>
+            <w:pPr>
+              <w:spacing w:after="0" w:line="240" w:lineRule="auto"/>
+              <w:rPr>
+                <w:rFonts w:ascii="Times New Roman" w:eastAsia="Times New Roman" w:hAnsi="Times New Roman" w:cs="Times New Roman"/>
+                <w:sz w:val="26"/>
+                <w:szCs w:val="26"/>
+              </w:rPr>
+            </w:pPr>
+            <w:r>
+              <w:rPr>
+                <w:rFonts w:ascii="Times New Roman" w:eastAsia="Times New Roman" w:hAnsi="Times New Roman" w:cs="Times New Roman"/>
+                <w:color w:val="000000"/>
+                <w:sz w:val="26"/>
+                <w:szCs w:val="26"/>
+              </w:rPr>
+              <w:t>Sử Vinh Quang</w:t>
+            </w:r>
+          </w:p>
+          <w:p>
+            <w:pPr>
+              <w:spacing w:after="0" w:line="240" w:lineRule="auto"/>
+              <w:rPr>
+                <w:rFonts w:ascii="Times New Roman" w:eastAsia="Times New Roman" w:hAnsi="Times New Roman" w:cs="Times New Roman"/>
                 <w:sz w:val="24"/>
                 <w:szCs w:val="24"/>
               </w:rPr>
             </w:pPr>
+            <w:r>
+              <w:rPr>
+                <w:rFonts w:ascii="Times New Roman" w:eastAsia="Times New Roman" w:hAnsi="Times New Roman" w:cs="Times New Roman"/>
+                <w:color w:val="000000"/>
+                <w:sz w:val="26"/>
+                <w:szCs w:val="26"/>
+              </w:rPr>
+              <w:t>Nguyễn Thị Thủy Trinh</w:t>
+            </w:r>
           </w:p>
         </w:tc>
         <w:tc>
@@ -3340,6 +3434,14 @@
                 <w:szCs w:val="24"/>
               </w:rPr>
             </w:pPr>
+            <w:r>
+              <w:rPr>
+                <w:rFonts w:ascii="Times New Roman" w:eastAsia="Times New Roman" w:hAnsi="Times New Roman" w:cs="Times New Roman"/>
+                <w:sz w:val="24"/>
+                <w:szCs w:val="24"/>
+              </w:rPr>
+              <w:t>07/03/2022</w:t>
+            </w:r>
           </w:p>
         </w:tc>
         <w:tc>
@@ -3370,6 +3472,14 @@
                 <w:szCs w:val="24"/>
               </w:rPr>
             </w:pPr>
+            <w:r>
+              <w:rPr>
+                <w:rFonts w:ascii="Times New Roman" w:eastAsia="Times New Roman" w:hAnsi="Times New Roman" w:cs="Times New Roman"/>
+                <w:sz w:val="24"/>
+                <w:szCs w:val="24"/>
+              </w:rPr>
+              <w:t>Chỉnh sửa lại mã PB07 của user stories và Feature</w:t>
+            </w:r>
           </w:p>
         </w:tc>
         <w:tc>
@@ -3402,6 +3512,8 @@
             </w:pPr>
           </w:p>
         </w:tc>
+        <w:bookmarkStart w:id="2" w:name="_GoBack"/>
+        <w:bookmarkEnd w:id="2"/>
       </w:tr>
       <w:tr>
         <w:tc>
@@ -5988,8 +6100,8 @@
           <w:szCs w:val="48"/>
         </w:rPr>
       </w:pPr>
-      <w:bookmarkStart w:id="2" w:name="_Toc97045544"/>
-      <w:bookmarkStart w:id="3" w:name="_Toc97045699"/>
+      <w:bookmarkStart w:id="3" w:name="_Toc97045544"/>
+      <w:bookmarkStart w:id="4" w:name="_Toc97045699"/>
       <w:r>
         <w:rPr>
           <w:rFonts w:ascii="Times New Roman" w:eastAsia="Times New Roman" w:hAnsi="Times New Roman" w:cs="Times New Roman"/>
@@ -6001,8 +6113,8 @@
         <w:lastRenderedPageBreak/>
         <w:t>INTRODUCTION</w:t>
       </w:r>
-      <w:bookmarkEnd w:id="2"/>
       <w:bookmarkEnd w:id="3"/>
+      <w:bookmarkEnd w:id="4"/>
     </w:p>
     <w:p>
       <w:pPr>
@@ -6024,8 +6136,8 @@
           <w:szCs w:val="36"/>
         </w:rPr>
       </w:pPr>
-      <w:bookmarkStart w:id="4" w:name="_Toc97045545"/>
-      <w:bookmarkStart w:id="5" w:name="_Toc97045700"/>
+      <w:bookmarkStart w:id="5" w:name="_Toc97045545"/>
+      <w:bookmarkStart w:id="6" w:name="_Toc97045700"/>
       <w:r>
         <w:rPr>
           <w:rFonts w:ascii="Times New Roman" w:eastAsia="Times New Roman" w:hAnsi="Times New Roman" w:cs="Times New Roman"/>
@@ -6035,8 +6147,8 @@
         </w:rPr>
         <w:t>PURPOSE</w:t>
       </w:r>
-      <w:bookmarkEnd w:id="4"/>
       <w:bookmarkEnd w:id="5"/>
+      <w:bookmarkEnd w:id="6"/>
     </w:p>
     <w:p>
       <w:pPr>
@@ -6099,8 +6211,8 @@
           <w:szCs w:val="36"/>
         </w:rPr>
       </w:pPr>
-      <w:bookmarkStart w:id="6" w:name="_Toc97045546"/>
-      <w:bookmarkStart w:id="7" w:name="_Toc97045701"/>
+      <w:bookmarkStart w:id="7" w:name="_Toc97045546"/>
+      <w:bookmarkStart w:id="8" w:name="_Toc97045701"/>
       <w:r>
         <w:rPr>
           <w:rFonts w:ascii="Times New Roman" w:eastAsia="Times New Roman" w:hAnsi="Times New Roman" w:cs="Times New Roman"/>
@@ -6110,8 +6222,8 @@
         </w:rPr>
         <w:t>SCOPE</w:t>
       </w:r>
-      <w:bookmarkEnd w:id="6"/>
       <w:bookmarkEnd w:id="7"/>
+      <w:bookmarkEnd w:id="8"/>
     </w:p>
     <w:p>
       <w:pPr>
@@ -6220,8 +6332,8 @@
           <w:szCs w:val="36"/>
         </w:rPr>
       </w:pPr>
-      <w:bookmarkStart w:id="8" w:name="_Toc97045547"/>
-      <w:bookmarkStart w:id="9" w:name="_Toc97045702"/>
+      <w:bookmarkStart w:id="9" w:name="_Toc97045547"/>
+      <w:bookmarkStart w:id="10" w:name="_Toc97045702"/>
       <w:r>
         <w:rPr>
           <w:rFonts w:ascii="Times New Roman" w:eastAsia="Times New Roman" w:hAnsi="Times New Roman" w:cs="Times New Roman"/>
@@ -6231,8 +6343,8 @@
         </w:rPr>
         <w:t>DEFINITIONS, ACRONYMS AND ABBREVIATIONS</w:t>
       </w:r>
-      <w:bookmarkEnd w:id="8"/>
       <w:bookmarkEnd w:id="9"/>
+      <w:bookmarkEnd w:id="10"/>
     </w:p>
     <w:p>
       <w:pPr>
@@ -6296,8 +6408,6 @@
         </w:rPr>
         <w:t>v1.1: Version 1.2</w:t>
       </w:r>
-      <w:bookmarkStart w:id="10" w:name="_GoBack"/>
-      <w:bookmarkEnd w:id="10"/>
     </w:p>
     <w:p>
       <w:pPr>

</xml_diff>